<commit_message>
Updated Monday Problem Set Qs
To be edited quite soon
</commit_message>
<xml_diff>
--- a/Problem Set 4 9.23.18.docx
+++ b/Problem Set 4 9.23.18.docx
@@ -11,52 +11,299 @@
       <w:r>
         <w:t xml:space="preserve">Due: </w:t>
       </w:r>
+      <w:r>
+        <w:t>9.23.18</w:t>
+      </w:r>
     </w:p>
     <w:p/>
     <w:p>
-      <w:r>
-        <w:t>Monday</w:t>
-      </w:r>
-    </w:p>
-    <w:p>
-      <w:pPr>
-        <w:pStyle w:val="ListParagraph"/>
+      <w:pPr>
+        <w:pStyle w:val="NormalWeb"/>
+        <w:shd w:val="clear" w:color="auto" w:fill="FFFFFF"/>
+        <w:spacing w:before="180" w:beforeAutospacing="0" w:after="180" w:afterAutospacing="0"/>
+        <w:rPr>
+          <w:rFonts w:ascii="Helvetica Neue" w:hAnsi="Helvetica Neue"/>
+          <w:color w:val="444444"/>
+        </w:rPr>
+      </w:pPr>
+      <w:r>
+        <w:rPr>
+          <w:rStyle w:val="Strong"/>
+          <w:rFonts w:ascii="Helvetica Neue" w:hAnsi="Helvetica Neue"/>
+          <w:color w:val="444444"/>
+        </w:rPr>
+        <w:t>Monday: </w:t>
+      </w:r>
+    </w:p>
+    <w:p>
+      <w:pPr>
+        <w:pStyle w:val="NormalWeb"/>
         <w:numPr>
           <w:ilvl w:val="0"/>
-          <w:numId w:val="1"/>
+          <w:numId w:val="2"/>
         </w:numPr>
-      </w:pPr>
-      <w:r>
+        <w:shd w:val="clear" w:color="auto" w:fill="FFFFFF"/>
+        <w:spacing w:before="180" w:beforeAutospacing="0" w:after="180" w:afterAutospacing="0"/>
+        <w:rPr>
+          <w:rFonts w:ascii="Helvetica Neue" w:hAnsi="Helvetica Neue"/>
+          <w:color w:val="ED7D31" w:themeColor="accent2"/>
+        </w:rPr>
+      </w:pPr>
+      <w:r>
+        <w:rPr>
+          <w:rFonts w:ascii="Helvetica Neue" w:hAnsi="Helvetica Neue"/>
+          <w:color w:val="ED7D31" w:themeColor="accent2"/>
+        </w:rPr>
+        <w:t>Peter Naur is famously quoted as saying data science </w:t>
+      </w:r>
+      <w:r>
+        <w:rPr>
+          <w:rFonts w:ascii="Helvetica Neue" w:hAnsi="Helvetica Neue"/>
+          <w:i/>
+          <w:iCs/>
+          <w:color w:val="ED7D31" w:themeColor="accent2"/>
+        </w:rPr>
+        <w:t>“deals with the data, wh</w:t>
+      </w:r>
+      <w:r>
+        <w:rPr>
+          <w:rFonts w:ascii="Helvetica Neue" w:hAnsi="Helvetica Neue"/>
+          <w:i/>
+          <w:iCs/>
+          <w:color w:val="ED7D31" w:themeColor="accent2"/>
+        </w:rPr>
+        <w:t>ile the actual relation of data</w:t>
+      </w:r>
+      <w:r>
+        <w:rPr>
+          <w:rFonts w:ascii="Helvetica Neue" w:hAnsi="Helvetica Neue"/>
+          <w:i/>
+          <w:iCs/>
+          <w:color w:val="ED7D31" w:themeColor="accent2"/>
+        </w:rPr>
+        <w:t xml:space="preserve"> to what they represent should occur in other fields.” </w:t>
+      </w:r>
+      <w:r>
+        <w:rPr>
+          <w:rFonts w:ascii="Helvetica Neue" w:hAnsi="Helvetica Neue"/>
+          <w:color w:val="ED7D31" w:themeColor="accent2"/>
+        </w:rPr>
+        <w:t>What might be problematic in this statement? Why do you think he’d choose to frame data science this way?</w:t>
+      </w:r>
+    </w:p>
+    <w:p>
+      <w:pPr>
+        <w:pStyle w:val="NormalWeb"/>
+        <w:numPr>
+          <w:ilvl w:val="1"/>
+          <w:numId w:val="2"/>
+        </w:numPr>
+        <w:shd w:val="clear" w:color="auto" w:fill="FFFFFF"/>
+        <w:spacing w:before="180" w:beforeAutospacing="0" w:after="180" w:afterAutospacing="0"/>
+        <w:rPr>
+          <w:rFonts w:ascii="Helvetica Neue" w:hAnsi="Helvetica Neue"/>
+          <w:color w:val="444444"/>
+        </w:rPr>
+      </w:pPr>
+      <w:r>
+        <w:rPr>
+          <w:rFonts w:ascii="Helvetica Neue" w:hAnsi="Helvetica Neue"/>
+          <w:color w:val="444444"/>
+        </w:rPr>
         <w:t xml:space="preserve">Peter </w:t>
       </w:r>
+      <w:r>
+        <w:t>Naur’s quote, “deals with the data, while the actual relation of data to what they represent should occur in other fields” has both pros and cons. If you don’</w:t>
+      </w:r>
+      <w:r>
+        <w:t>t know the problem, you may not</w:t>
+      </w:r>
+      <w:r>
+        <w:t xml:space="preserve"> know what to do with the data once you get that. Naur might have framed it in this way due to the social structures of the time. If he’s living in a time where people are very specialized, and there’s not a lot of cross-over in fields, then it’s quite logical to </w:t>
+      </w:r>
+      <w:r>
+        <w:t>say, “if</w:t>
+      </w:r>
+      <w:r>
+        <w:t xml:space="preserve"> I have information on this one subject, maybe I should pass it to a person who knows that field really well.”</w:t>
+      </w:r>
+      <w:r>
+        <w:t xml:space="preserve"> At the time, it was likely that there wasn’t a common language or dialogue yet as most people were only specialized in one specific area. </w:t>
+      </w:r>
+    </w:p>
+    <w:p>
+      <w:pPr>
+        <w:pStyle w:val="NormalWeb"/>
+        <w:numPr>
+          <w:ilvl w:val="0"/>
+          <w:numId w:val="2"/>
+        </w:numPr>
+        <w:shd w:val="clear" w:color="auto" w:fill="FFFFFF"/>
+        <w:spacing w:before="180" w:beforeAutospacing="0" w:after="180" w:afterAutospacing="0"/>
+        <w:rPr>
+          <w:rFonts w:ascii="Helvetica Neue" w:hAnsi="Helvetica Neue"/>
+          <w:color w:val="ED7D31" w:themeColor="accent2"/>
+        </w:rPr>
+      </w:pPr>
+      <w:r>
+        <w:rPr>
+          <w:rFonts w:ascii="Helvetica Neue" w:hAnsi="Helvetica Neue"/>
+          <w:color w:val="ED7D31" w:themeColor="accent2"/>
+        </w:rPr>
+        <w:t>There was a substantial shift in the ways we define data science between the 1970s and the early 2000s. Describe this shift and why it may have emerged.</w:t>
+      </w:r>
+    </w:p>
+    <w:p>
+      <w:pPr>
+        <w:pStyle w:val="NormalWeb"/>
+        <w:numPr>
+          <w:ilvl w:val="1"/>
+          <w:numId w:val="2"/>
+        </w:numPr>
+        <w:shd w:val="clear" w:color="auto" w:fill="FFFFFF"/>
+        <w:spacing w:before="180" w:beforeAutospacing="0" w:after="180" w:afterAutospacing="0"/>
+        <w:rPr>
+          <w:rFonts w:ascii="Helvetica Neue" w:hAnsi="Helvetica Neue"/>
+          <w:color w:val="444444"/>
+        </w:rPr>
+      </w:pPr>
+      <w:r>
+        <w:rPr>
+          <w:rFonts w:ascii="Helvetica Neue" w:hAnsi="Helvetica Neue"/>
+          <w:color w:val="444444"/>
+        </w:rPr>
+        <w:t xml:space="preserve">The amount of data was growing rapidly between the 1970s and the early 2000s. Because of this, the shift of how we defined data science could have been caused by the a) influx of information and b) the social ways we approached data and c) the amount of people who began to understand the power of (big) data. </w:t>
+      </w:r>
+    </w:p>
+    <w:p>
+      <w:pPr>
+        <w:pStyle w:val="NormalWeb"/>
+        <w:shd w:val="clear" w:color="auto" w:fill="FFFFFF"/>
+        <w:spacing w:before="180" w:beforeAutospacing="0" w:after="180" w:afterAutospacing="0"/>
+        <w:rPr>
+          <w:rFonts w:ascii="Helvetica Neue" w:hAnsi="Helvetica Neue"/>
+          <w:color w:val="ED7D31" w:themeColor="accent2"/>
+        </w:rPr>
+      </w:pPr>
+      <w:r>
+        <w:rPr>
+          <w:rFonts w:ascii="Helvetica Neue" w:hAnsi="Helvetica Neue"/>
+          <w:color w:val="444444"/>
+        </w:rPr>
+        <w:t xml:space="preserve">3. </w:t>
+      </w:r>
+      <w:r>
+        <w:rPr>
+          <w:rFonts w:ascii="Helvetica Neue" w:hAnsi="Helvetica Neue"/>
+          <w:color w:val="ED7D31" w:themeColor="accent2"/>
+        </w:rPr>
+        <w:t>The idea of "big data" dominates much of modern data science. However, data is still growing at an exponential rate.</w:t>
+      </w:r>
+    </w:p>
+    <w:p>
+      <w:pPr>
+        <w:pStyle w:val="NormalWeb"/>
+        <w:shd w:val="clear" w:color="auto" w:fill="FFFFFF"/>
+        <w:spacing w:before="180" w:beforeAutospacing="0" w:after="180" w:afterAutospacing="0"/>
+        <w:rPr>
+          <w:rFonts w:ascii="Helvetica Neue" w:hAnsi="Helvetica Neue"/>
+          <w:color w:val="ED7D31" w:themeColor="accent2"/>
+        </w:rPr>
+      </w:pPr>
+      <w:r>
+        <w:rPr>
+          <w:rFonts w:ascii="Helvetica Neue" w:hAnsi="Helvetica Neue"/>
+          <w:color w:val="ED7D31" w:themeColor="accent2"/>
+        </w:rPr>
+        <w:t>A. What factors do you think may have led to this growth? Mention at least three and describe why they have contributed to recent explosions in data volume.</w:t>
+      </w:r>
+    </w:p>
+    <w:p>
+      <w:pPr>
+        <w:pStyle w:val="NormalWeb"/>
+        <w:shd w:val="clear" w:color="auto" w:fill="FFFFFF"/>
+        <w:spacing w:before="180" w:beforeAutospacing="0" w:after="180" w:afterAutospacing="0"/>
+        <w:rPr>
+          <w:rFonts w:ascii="Helvetica Neue" w:hAnsi="Helvetica Neue"/>
+          <w:color w:val="444444"/>
+        </w:rPr>
+      </w:pPr>
+      <w:r>
+        <w:rPr>
+          <w:rFonts w:ascii="Helvetica Neue" w:hAnsi="Helvetica Neue"/>
+          <w:color w:val="444444"/>
+        </w:rPr>
+        <w:t xml:space="preserve">Factors that may have led to this growth include the transformation of technology that have grown in the past decade, allowing people to become more digital, businesses learning that they could use their customer’s data to improve their sales and profit (even if they didn’t know how to use the tools quite yet), and </w:t>
+      </w:r>
+    </w:p>
+    <w:p>
+      <w:pPr>
+        <w:pStyle w:val="NormalWeb"/>
+        <w:shd w:val="clear" w:color="auto" w:fill="FFFFFF"/>
+        <w:spacing w:before="180" w:beforeAutospacing="0" w:after="180" w:afterAutospacing="0"/>
+        <w:rPr>
+          <w:rFonts w:ascii="Helvetica Neue" w:hAnsi="Helvetica Neue"/>
+          <w:color w:val="ED7D31" w:themeColor="accent2"/>
+        </w:rPr>
+      </w:pPr>
+      <w:r>
+        <w:rPr>
+          <w:rFonts w:ascii="Helvetica Neue" w:hAnsi="Helvetica Neue"/>
+          <w:color w:val="ED7D31" w:themeColor="accent2"/>
+        </w:rPr>
+        <w:t>B. Where is this new data coming from?</w:t>
+      </w:r>
+    </w:p>
+    <w:p>
+      <w:pPr>
+        <w:pStyle w:val="NormalWeb"/>
+        <w:shd w:val="clear" w:color="auto" w:fill="FFFFFF"/>
+        <w:spacing w:before="180" w:beforeAutospacing="0" w:after="180" w:afterAutospacing="0"/>
+        <w:rPr>
+          <w:rFonts w:ascii="Helvetica Neue" w:hAnsi="Helvetica Neue"/>
+          <w:color w:val="444444"/>
+        </w:rPr>
+      </w:pPr>
+      <w:r>
+        <w:rPr>
+          <w:rFonts w:ascii="Helvetica Neue" w:hAnsi="Helvetica Neue"/>
+          <w:color w:val="444444"/>
+        </w:rPr>
+        <w:t xml:space="preserve">This new data is coming from everywhere!! It’s coming from our fingertips, through our cars, laptops, and anything else humans touch. We’re at a point where we now have so much data that we can more or less easily recognize patterns in our environment, whether modern or in the backcountry. All sorts of documentation is a piece of data, and everything that we post on the web can be considered data- meaning we’re producing it at a ridiculous rate!!! </w:t>
+      </w:r>
+    </w:p>
+    <w:p>
+      <w:pPr>
+        <w:pStyle w:val="NormalWeb"/>
+        <w:shd w:val="clear" w:color="auto" w:fill="FFFFFF"/>
+        <w:spacing w:before="180" w:beforeAutospacing="0" w:after="180" w:afterAutospacing="0"/>
+        <w:rPr>
+          <w:rFonts w:ascii="Helvetica Neue" w:hAnsi="Helvetica Neue"/>
+          <w:color w:val="444444"/>
+        </w:rPr>
+      </w:pPr>
+      <w:r>
+        <w:rPr>
+          <w:rFonts w:ascii="Helvetica Neue" w:hAnsi="Helvetica Neue"/>
+          <w:color w:val="444444"/>
+        </w:rPr>
+        <w:lastRenderedPageBreak/>
+        <w:t xml:space="preserve">Wednesday </w:t>
+      </w:r>
+    </w:p>
+    <w:p>
+      <w:pPr>
+        <w:pStyle w:val="NormalWeb"/>
+        <w:shd w:val="clear" w:color="auto" w:fill="FFFFFF"/>
+        <w:spacing w:before="180" w:beforeAutospacing="0" w:after="180" w:afterAutospacing="0"/>
+        <w:rPr>
+          <w:rFonts w:ascii="Helvetica Neue" w:hAnsi="Helvetica Neue"/>
+          <w:color w:val="444444"/>
+        </w:rPr>
+      </w:pPr>
       <w:bookmarkStart w:id="0" w:name="_GoBack"/>
       <w:bookmarkEnd w:id="0"/>
-      <w:r>
-        <w:t xml:space="preserve">Naur’s quote, “deals with the data, while the actual relation of data to what they represent should occur in other fields” has both pros and cons. </w:t>
-      </w:r>
-      <w:r>
-        <w:t>If you don’t know the problem, you don’t know what to do with the data once you get that. Naur might have framed it in this way due to the social structures of the time. If he’s living in a time where people are very specialized, and there’s not a lot of cross-over in fields, then it’s quite logical to say</w:t>
-      </w:r>
-      <w:r>
-        <w:t>,</w:t>
-      </w:r>
-      <w:r>
-        <w:t xml:space="preserve">“if I have information on this one subject, maybe I should pass it to a person who knows that field really well.” </w:t>
-      </w:r>
-    </w:p>
-    <w:p>
-      <w:pPr>
-        <w:pStyle w:val="ListParagraph"/>
-        <w:numPr>
-          <w:ilvl w:val="1"/>
-          <w:numId w:val="1"/>
-        </w:numPr>
-      </w:pPr>
-      <w:r>
-        <w:t xml:space="preserve">making a common language, or a common dialogue. </w:t>
-      </w:r>
-    </w:p>
-    <w:p/>
+    </w:p>
     <w:sectPr>
       <w:pgSz w:w="12240" w:h="15840"/>
       <w:pgMar w:top="1440" w:right="1440" w:bottom="1440" w:left="1440" w:header="720" w:footer="720" w:gutter="0"/>
@@ -158,8 +405,100 @@
       </w:pPr>
     </w:lvl>
   </w:abstractNum>
+  <w:abstractNum w:abstractNumId="1">
+    <w:nsid w:val="6B9E6053"/>
+    <w:multiLevelType w:val="hybridMultilevel"/>
+    <w:tmpl w:val="2F8EA992"/>
+    <w:lvl w:ilvl="0" w:tplc="0409000F">
+      <w:start w:val="1"/>
+      <w:numFmt w:val="decimal"/>
+      <w:lvlText w:val="%1."/>
+      <w:lvlJc w:val="left"/>
+      <w:pPr>
+        <w:ind w:left="720" w:hanging="360"/>
+      </w:pPr>
+      <w:rPr>
+        <w:rFonts w:hint="default"/>
+      </w:rPr>
+    </w:lvl>
+    <w:lvl w:ilvl="1" w:tplc="04090019">
+      <w:start w:val="1"/>
+      <w:numFmt w:val="lowerLetter"/>
+      <w:lvlText w:val="%2."/>
+      <w:lvlJc w:val="left"/>
+      <w:pPr>
+        <w:ind w:left="1440" w:hanging="360"/>
+      </w:pPr>
+    </w:lvl>
+    <w:lvl w:ilvl="2" w:tplc="0409001B" w:tentative="1">
+      <w:start w:val="1"/>
+      <w:numFmt w:val="lowerRoman"/>
+      <w:lvlText w:val="%3."/>
+      <w:lvlJc w:val="right"/>
+      <w:pPr>
+        <w:ind w:left="2160" w:hanging="180"/>
+      </w:pPr>
+    </w:lvl>
+    <w:lvl w:ilvl="3" w:tplc="0409000F" w:tentative="1">
+      <w:start w:val="1"/>
+      <w:numFmt w:val="decimal"/>
+      <w:lvlText w:val="%4."/>
+      <w:lvlJc w:val="left"/>
+      <w:pPr>
+        <w:ind w:left="2880" w:hanging="360"/>
+      </w:pPr>
+    </w:lvl>
+    <w:lvl w:ilvl="4" w:tplc="04090019" w:tentative="1">
+      <w:start w:val="1"/>
+      <w:numFmt w:val="lowerLetter"/>
+      <w:lvlText w:val="%5."/>
+      <w:lvlJc w:val="left"/>
+      <w:pPr>
+        <w:ind w:left="3600" w:hanging="360"/>
+      </w:pPr>
+    </w:lvl>
+    <w:lvl w:ilvl="5" w:tplc="0409001B" w:tentative="1">
+      <w:start w:val="1"/>
+      <w:numFmt w:val="lowerRoman"/>
+      <w:lvlText w:val="%6."/>
+      <w:lvlJc w:val="right"/>
+      <w:pPr>
+        <w:ind w:left="4320" w:hanging="180"/>
+      </w:pPr>
+    </w:lvl>
+    <w:lvl w:ilvl="6" w:tplc="0409000F" w:tentative="1">
+      <w:start w:val="1"/>
+      <w:numFmt w:val="decimal"/>
+      <w:lvlText w:val="%7."/>
+      <w:lvlJc w:val="left"/>
+      <w:pPr>
+        <w:ind w:left="5040" w:hanging="360"/>
+      </w:pPr>
+    </w:lvl>
+    <w:lvl w:ilvl="7" w:tplc="04090019" w:tentative="1">
+      <w:start w:val="1"/>
+      <w:numFmt w:val="lowerLetter"/>
+      <w:lvlText w:val="%8."/>
+      <w:lvlJc w:val="left"/>
+      <w:pPr>
+        <w:ind w:left="5760" w:hanging="360"/>
+      </w:pPr>
+    </w:lvl>
+    <w:lvl w:ilvl="8" w:tplc="0409001B" w:tentative="1">
+      <w:start w:val="1"/>
+      <w:numFmt w:val="lowerRoman"/>
+      <w:lvlText w:val="%9."/>
+      <w:lvlJc w:val="right"/>
+      <w:pPr>
+        <w:ind w:left="6480" w:hanging="180"/>
+      </w:pPr>
+    </w:lvl>
+  </w:abstractNum>
   <w:num w:numId="1">
     <w:abstractNumId w:val="0"/>
+  </w:num>
+  <w:num w:numId="2">
+    <w:abstractNumId w:val="1"/>
   </w:num>
 </w:numbering>
 </file>
@@ -603,6 +942,30 @@
       <w:contextualSpacing/>
     </w:pPr>
   </w:style>
+  <w:style w:type="paragraph" w:styleId="NormalWeb">
+    <w:name w:val="Normal (Web)"/>
+    <w:basedOn w:val="Normal"/>
+    <w:uiPriority w:val="99"/>
+    <w:unhideWhenUsed/>
+    <w:rsid w:val="00EE46B3"/>
+    <w:pPr>
+      <w:spacing w:before="100" w:beforeAutospacing="1" w:after="100" w:afterAutospacing="1"/>
+    </w:pPr>
+    <w:rPr>
+      <w:rFonts w:ascii="Times New Roman" w:hAnsi="Times New Roman" w:cs="Times New Roman"/>
+    </w:rPr>
+  </w:style>
+  <w:style w:type="character" w:styleId="Strong">
+    <w:name w:val="Strong"/>
+    <w:basedOn w:val="DefaultParagraphFont"/>
+    <w:uiPriority w:val="22"/>
+    <w:qFormat/>
+    <w:rsid w:val="00EE46B3"/>
+    <w:rPr>
+      <w:b/>
+      <w:bCs/>
+    </w:rPr>
+  </w:style>
 </w:styles>
 </file>
 

</xml_diff>

<commit_message>
Updated Wednesday & Friday Q's
Yahoo
</commit_message>
<xml_diff>
--- a/Problem Set 4 9.23.18.docx
+++ b/Problem Set 4 9.23.18.docx
@@ -5,6 +5,11 @@
     <w:p>
       <w:r>
         <w:t>Problem Set #4</w:t>
+      </w:r>
+    </w:p>
+    <w:p>
+      <w:r>
+        <w:t>Marissa Kelley</w:t>
       </w:r>
     </w:p>
     <w:p>
@@ -94,12 +99,9 @@
     <w:p>
       <w:pPr>
         <w:pStyle w:val="NormalWeb"/>
-        <w:numPr>
-          <w:ilvl w:val="1"/>
-          <w:numId w:val="2"/>
-        </w:numPr>
         <w:shd w:val="clear" w:color="auto" w:fill="FFFFFF"/>
         <w:spacing w:before="180" w:beforeAutospacing="0" w:after="180" w:afterAutospacing="0"/>
+        <w:ind w:firstLine="360"/>
         <w:rPr>
           <w:rFonts w:ascii="Helvetica Neue" w:hAnsi="Helvetica Neue"/>
           <w:color w:val="444444"/>
@@ -113,22 +115,29 @@
         <w:t xml:space="preserve">Peter </w:t>
       </w:r>
       <w:r>
-        <w:t>Naur’s quote, “deals with the data, while the actual relation of data to what they represent should occur in other fields” has both pros and cons. If you don’</w:t>
-      </w:r>
-      <w:r>
-        <w:t>t know the problem, you may not</w:t>
-      </w:r>
-      <w:r>
-        <w:t xml:space="preserve"> know what to do with the data once you get that. Naur might have framed it in this way due to the social structures of the time. If he’s living in a time where people are very specialized, and there’s not a lot of cross-over in fields, then it’s quite logical to </w:t>
-      </w:r>
-      <w:r>
-        <w:t>say, “if</w:t>
-      </w:r>
-      <w:r>
-        <w:t xml:space="preserve"> I have information on this one subject, maybe I should pass it to a person who knows that field really well.”</w:t>
+        <w:t>Naur’s quote, “deals with the data, while the actual relation of data to what they represent should occur in other fields” has both pros and cons. If you don’t know the problem, you may not know what to do with the data once you get that. Naur might have framed it in this way due to the social structures of the time. If he’s living in a time where people are very specialized, and there’s not a lot of cross-over in fields, then it’s quite logical to say, “if I have information on this one subject, maybe I should pass it to a person who knows that field really well.”</w:t>
       </w:r>
       <w:r>
         <w:t xml:space="preserve"> At the time, it was likely that there wasn’t a common language or dialogue yet as most people were only specialized in one specific area. </w:t>
+      </w:r>
+    </w:p>
+    <w:p>
+      <w:pPr>
+        <w:pStyle w:val="NormalWeb"/>
+        <w:shd w:val="clear" w:color="auto" w:fill="FFFFFF"/>
+        <w:spacing w:before="180" w:beforeAutospacing="0" w:after="180" w:afterAutospacing="0"/>
+        <w:rPr>
+          <w:rFonts w:ascii="Helvetica Neue" w:hAnsi="Helvetica Neue"/>
+          <w:color w:val="444444"/>
+        </w:rPr>
+      </w:pPr>
+      <w:r>
+        <w:rPr>
+          <w:rFonts w:ascii="Helvetica Neue" w:hAnsi="Helvetica Neue"/>
+          <w:b/>
+          <w:color w:val="444444"/>
+        </w:rPr>
+        <w:t xml:space="preserve">Wednesday: </w:t>
       </w:r>
     </w:p>
     <w:p>
@@ -156,71 +165,553 @@
     <w:p>
       <w:pPr>
         <w:pStyle w:val="NormalWeb"/>
+        <w:shd w:val="clear" w:color="auto" w:fill="FFFFFF"/>
+        <w:spacing w:before="180" w:beforeAutospacing="0" w:after="180" w:afterAutospacing="0"/>
+        <w:ind w:firstLine="360"/>
+        <w:rPr>
+          <w:rFonts w:ascii="Helvetica Neue" w:hAnsi="Helvetica Neue"/>
+          <w:color w:val="444444"/>
+        </w:rPr>
+      </w:pPr>
+      <w:r>
+        <w:rPr>
+          <w:rFonts w:ascii="Helvetica Neue" w:hAnsi="Helvetica Neue"/>
+          <w:color w:val="444444"/>
+        </w:rPr>
+        <w:t xml:space="preserve">The amount of data was growing rapidly between the 1970s and the early 2000s. Because of this, the shift of how we defined data science could have been caused by </w:t>
+      </w:r>
+      <w:r>
+        <w:rPr>
+          <w:rFonts w:ascii="Helvetica Neue" w:hAnsi="Helvetica Neue"/>
+          <w:color w:val="444444"/>
+        </w:rPr>
+        <w:t>the a) influx (of different sorts of) information</w:t>
+      </w:r>
+      <w:r>
+        <w:rPr>
+          <w:rFonts w:ascii="Helvetica Neue" w:hAnsi="Helvetica Neue"/>
+          <w:color w:val="444444"/>
+        </w:rPr>
+        <w:t xml:space="preserve"> (from the emergence of the internet)</w:t>
+      </w:r>
+      <w:r>
+        <w:rPr>
+          <w:rFonts w:ascii="Helvetica Neue" w:hAnsi="Helvetica Neue"/>
+          <w:color w:val="444444"/>
+        </w:rPr>
+        <w:t>,</w:t>
+      </w:r>
+      <w:r>
+        <w:rPr>
+          <w:rFonts w:ascii="Helvetica Neue" w:hAnsi="Helvetica Neue"/>
+          <w:color w:val="444444"/>
+        </w:rPr>
+        <w:t xml:space="preserve"> b) the social ways we approached data and c) the amount of people who began to understand the power of (big) data. </w:t>
+      </w:r>
+      <w:r>
+        <w:rPr>
+          <w:rFonts w:ascii="Helvetica Neue" w:hAnsi="Helvetica Neue"/>
+          <w:color w:val="444444"/>
+        </w:rPr>
+        <w:t xml:space="preserve">If more of the population understood the importance of </w:t>
+      </w:r>
+      <w:r>
+        <w:rPr>
+          <w:rFonts w:ascii="Helvetica Neue" w:hAnsi="Helvetica Neue"/>
+          <w:color w:val="444444"/>
+        </w:rPr>
+        <w:t xml:space="preserve">(their) </w:t>
+      </w:r>
+      <w:r>
+        <w:rPr>
+          <w:rFonts w:ascii="Helvetica Neue" w:hAnsi="Helvetica Neue"/>
+          <w:color w:val="444444"/>
+        </w:rPr>
+        <w:t>data, then more brain po</w:t>
+      </w:r>
+      <w:r>
+        <w:rPr>
+          <w:rFonts w:ascii="Helvetica Neue" w:hAnsi="Helvetica Neue"/>
+          <w:color w:val="444444"/>
+        </w:rPr>
+        <w:t xml:space="preserve">wer was put behind the science, hence the definition was altered to accompany the vast variety of data. </w:t>
+      </w:r>
+    </w:p>
+    <w:p>
+      <w:pPr>
+        <w:pStyle w:val="NormalWeb"/>
+        <w:shd w:val="clear" w:color="auto" w:fill="FFFFFF"/>
+        <w:spacing w:before="180" w:beforeAutospacing="0" w:after="180" w:afterAutospacing="0"/>
+        <w:ind w:firstLine="360"/>
+        <w:rPr>
+          <w:rFonts w:ascii="Helvetica Neue" w:hAnsi="Helvetica Neue"/>
+          <w:color w:val="444444"/>
+        </w:rPr>
+      </w:pPr>
+      <w:r>
+        <w:rPr>
+          <w:rFonts w:ascii="Helvetica Neue" w:hAnsi="Helvetica Neue"/>
+          <w:color w:val="444444"/>
+        </w:rPr>
+        <w:t>Some differences within the definitions include that it’s being defined as more appli</w:t>
+      </w:r>
+      <w:r>
+        <w:rPr>
+          <w:rFonts w:ascii="Helvetica Neue" w:hAnsi="Helvetica Neue"/>
+          <w:color w:val="444444"/>
+        </w:rPr>
+        <w:t>cable- beyond the hard sciences (Journal of Data Science).</w:t>
+      </w:r>
+      <w:r>
+        <w:rPr>
+          <w:rFonts w:ascii="Helvetica Neue" w:hAnsi="Helvetica Neue"/>
+          <w:color w:val="444444"/>
+        </w:rPr>
+        <w:t xml:space="preserve"> It’s more than just a statistical endeavor. </w:t>
+      </w:r>
+      <w:r>
+        <w:rPr>
+          <w:rFonts w:ascii="Helvetica Neue" w:hAnsi="Helvetica Neue"/>
+          <w:color w:val="444444"/>
+        </w:rPr>
+        <w:t xml:space="preserve"> </w:t>
+      </w:r>
+    </w:p>
+    <w:p>
+      <w:pPr>
+        <w:pStyle w:val="NormalWeb"/>
+        <w:shd w:val="clear" w:color="auto" w:fill="FFFFFF"/>
+        <w:spacing w:before="180" w:beforeAutospacing="0" w:after="180" w:afterAutospacing="0"/>
+        <w:ind w:firstLine="360"/>
+        <w:rPr>
+          <w:rFonts w:ascii="Helvetica Neue" w:hAnsi="Helvetica Neue"/>
+          <w:color w:val="444444"/>
+        </w:rPr>
+      </w:pPr>
+      <w:r>
+        <w:rPr>
+          <w:rFonts w:ascii="Helvetica Neue" w:hAnsi="Helvetica Neue"/>
+          <w:color w:val="444444"/>
+        </w:rPr>
+        <w:t>The Data Science Journal brings up new questions about the ramifications of data, such as the applications, publications and legal issues- something we’re still working on.</w:t>
+      </w:r>
+    </w:p>
+    <w:p>
+      <w:pPr>
+        <w:pStyle w:val="NormalWeb"/>
+        <w:shd w:val="clear" w:color="auto" w:fill="FFFFFF"/>
+        <w:spacing w:before="180" w:beforeAutospacing="0" w:after="180" w:afterAutospacing="0"/>
+        <w:rPr>
+          <w:rFonts w:ascii="Helvetica Neue" w:hAnsi="Helvetica Neue"/>
+          <w:color w:val="ED7D31" w:themeColor="accent2"/>
+        </w:rPr>
+      </w:pPr>
+      <w:r>
+        <w:rPr>
+          <w:rFonts w:ascii="Helvetica Neue" w:hAnsi="Helvetica Neue"/>
+          <w:color w:val="444444"/>
+        </w:rPr>
+        <w:t xml:space="preserve">3. </w:t>
+      </w:r>
+      <w:r>
+        <w:rPr>
+          <w:rFonts w:ascii="Helvetica Neue" w:hAnsi="Helvetica Neue"/>
+          <w:color w:val="ED7D31" w:themeColor="accent2"/>
+        </w:rPr>
+        <w:t>The idea of "big data" dominates much of modern data science. However, data is still growing at an exponential rate.</w:t>
+      </w:r>
+    </w:p>
+    <w:p>
+      <w:pPr>
+        <w:pStyle w:val="NormalWeb"/>
+        <w:shd w:val="clear" w:color="auto" w:fill="FFFFFF"/>
+        <w:spacing w:before="180" w:beforeAutospacing="0" w:after="180" w:afterAutospacing="0"/>
+        <w:rPr>
+          <w:rFonts w:ascii="Helvetica Neue" w:hAnsi="Helvetica Neue"/>
+          <w:color w:val="ED7D31" w:themeColor="accent2"/>
+        </w:rPr>
+      </w:pPr>
+      <w:r>
+        <w:rPr>
+          <w:rFonts w:ascii="Helvetica Neue" w:hAnsi="Helvetica Neue"/>
+          <w:color w:val="ED7D31" w:themeColor="accent2"/>
+        </w:rPr>
+        <w:t>A. What factors do you think may have led to this growth? Mention at least three and describe why they have contributed to recent explosions in data volume.</w:t>
+      </w:r>
+    </w:p>
+    <w:p>
+      <w:pPr>
+        <w:pStyle w:val="NormalWeb"/>
+        <w:shd w:val="clear" w:color="auto" w:fill="FFFFFF"/>
+        <w:spacing w:before="180" w:beforeAutospacing="0" w:after="180" w:afterAutospacing="0"/>
+        <w:ind w:firstLine="720"/>
+        <w:rPr>
+          <w:rFonts w:ascii="Helvetica Neue" w:hAnsi="Helvetica Neue"/>
+          <w:color w:val="444444"/>
+        </w:rPr>
+      </w:pPr>
+      <w:r>
+        <w:rPr>
+          <w:rFonts w:ascii="Helvetica Neue" w:hAnsi="Helvetica Neue"/>
+          <w:color w:val="444444"/>
+        </w:rPr>
+        <w:lastRenderedPageBreak/>
+        <w:t>Factors that may have led to this growth include the transformation of technology that have grown in the past decade, allowin</w:t>
+      </w:r>
+      <w:r>
+        <w:rPr>
+          <w:rFonts w:ascii="Helvetica Neue" w:hAnsi="Helvetica Neue"/>
+          <w:color w:val="444444"/>
+        </w:rPr>
+        <w:t>g people to become more digital. This could have been influenced further by businesses that were in the process of</w:t>
+      </w:r>
+      <w:r>
+        <w:rPr>
+          <w:rFonts w:ascii="Helvetica Neue" w:hAnsi="Helvetica Neue"/>
+          <w:color w:val="444444"/>
+        </w:rPr>
+        <w:t xml:space="preserve"> learning that they could use their customer’s data to improve their sales and profit </w:t>
+      </w:r>
+      <w:r>
+        <w:rPr>
+          <w:rFonts w:ascii="Helvetica Neue" w:hAnsi="Helvetica Neue"/>
+          <w:color w:val="444444"/>
+        </w:rPr>
+        <w:t xml:space="preserve">and competitive edge </w:t>
+      </w:r>
+      <w:r>
+        <w:rPr>
+          <w:rFonts w:ascii="Helvetica Neue" w:hAnsi="Helvetica Neue"/>
+          <w:color w:val="444444"/>
+        </w:rPr>
+        <w:t xml:space="preserve">(even if they didn’t know </w:t>
+      </w:r>
+      <w:r>
+        <w:rPr>
+          <w:rFonts w:ascii="Helvetica Neue" w:hAnsi="Helvetica Neue"/>
+          <w:color w:val="444444"/>
+        </w:rPr>
+        <w:t>how to use the tools quite yet)</w:t>
+      </w:r>
+      <w:r>
+        <w:rPr>
+          <w:rFonts w:ascii="Helvetica Neue" w:hAnsi="Helvetica Neue"/>
+          <w:color w:val="444444"/>
+        </w:rPr>
+        <w:t xml:space="preserve"> aka the digital economy</w:t>
+      </w:r>
+      <w:r>
+        <w:rPr>
+          <w:rFonts w:ascii="Helvetica Neue" w:hAnsi="Helvetica Neue"/>
+          <w:color w:val="444444"/>
+        </w:rPr>
+        <w:t xml:space="preserve">. The invention of data lakes seems to have arrived when people realized how much data they had (still not knowing what to do with it) and creating these “lakes” to store it all so they could keep obtaining more. There wasn’t a reason to stop collecting the data because people understood that it would be helpful in the future. </w:t>
+      </w:r>
+      <w:r>
+        <w:rPr>
+          <w:rFonts w:ascii="Helvetica Neue" w:hAnsi="Helvetica Neue"/>
+          <w:color w:val="444444"/>
+        </w:rPr>
+        <w:t>It became easier to collect once storage and computing power became cheaper and</w:t>
+      </w:r>
+      <w:r>
+        <w:rPr>
+          <w:rFonts w:ascii="Helvetica Neue" w:hAnsi="Helvetica Neue"/>
+          <w:color w:val="444444"/>
+        </w:rPr>
+        <w:t>/or</w:t>
+      </w:r>
+      <w:r>
+        <w:rPr>
+          <w:rFonts w:ascii="Helvetica Neue" w:hAnsi="Helvetica Neue"/>
+          <w:color w:val="444444"/>
+        </w:rPr>
+        <w:t xml:space="preserve"> easier to access. </w:t>
+      </w:r>
+    </w:p>
+    <w:p>
+      <w:pPr>
+        <w:pStyle w:val="NormalWeb"/>
+        <w:shd w:val="clear" w:color="auto" w:fill="FFFFFF"/>
+        <w:spacing w:before="180" w:beforeAutospacing="0" w:after="180" w:afterAutospacing="0"/>
+        <w:rPr>
+          <w:rFonts w:ascii="Helvetica Neue" w:hAnsi="Helvetica Neue"/>
+          <w:color w:val="ED7D31" w:themeColor="accent2"/>
+        </w:rPr>
+      </w:pPr>
+      <w:r>
+        <w:rPr>
+          <w:rFonts w:ascii="Helvetica Neue" w:hAnsi="Helvetica Neue"/>
+          <w:color w:val="ED7D31" w:themeColor="accent2"/>
+        </w:rPr>
+        <w:t>B. Where is this new data coming from?</w:t>
+      </w:r>
+    </w:p>
+    <w:p>
+      <w:pPr>
+        <w:pStyle w:val="NormalWeb"/>
+        <w:shd w:val="clear" w:color="auto" w:fill="FFFFFF"/>
+        <w:spacing w:before="180" w:beforeAutospacing="0" w:after="180" w:afterAutospacing="0"/>
+        <w:ind w:firstLine="720"/>
+        <w:rPr>
+          <w:rFonts w:ascii="Helvetica Neue" w:hAnsi="Helvetica Neue"/>
+          <w:color w:val="444444"/>
+        </w:rPr>
+      </w:pPr>
+      <w:r>
+        <w:rPr>
+          <w:rFonts w:ascii="Helvetica Neue" w:hAnsi="Helvetica Neue"/>
+          <w:color w:val="444444"/>
+        </w:rPr>
+        <w:t xml:space="preserve">Today, it seems data is still growing at an exponential rate because it’s </w:t>
+      </w:r>
+      <w:r>
+        <w:rPr>
+          <w:rFonts w:ascii="Helvetica Neue" w:hAnsi="Helvetica Neue"/>
+          <w:color w:val="444444"/>
+        </w:rPr>
+        <w:t>coming from everywhere!! Whether people are aware of it or not, i</w:t>
+      </w:r>
+      <w:r>
+        <w:rPr>
+          <w:rFonts w:ascii="Helvetica Neue" w:hAnsi="Helvetica Neue"/>
+          <w:color w:val="444444"/>
+        </w:rPr>
+        <w:t xml:space="preserve">t’s </w:t>
+      </w:r>
+      <w:r>
+        <w:rPr>
+          <w:rFonts w:ascii="Helvetica Neue" w:hAnsi="Helvetica Neue"/>
+          <w:color w:val="444444"/>
+        </w:rPr>
+        <w:t>being collected right beneath</w:t>
+      </w:r>
+      <w:r>
+        <w:rPr>
+          <w:rFonts w:ascii="Helvetica Neue" w:hAnsi="Helvetica Neue"/>
+          <w:color w:val="444444"/>
+        </w:rPr>
+        <w:t xml:space="preserve"> our fingertips. Through our phones, </w:t>
+      </w:r>
+      <w:r>
+        <w:rPr>
+          <w:rFonts w:ascii="Helvetica Neue" w:hAnsi="Helvetica Neue"/>
+          <w:color w:val="444444"/>
+        </w:rPr>
+        <w:t>cars, laptops,</w:t>
+      </w:r>
+      <w:r>
+        <w:rPr>
+          <w:rFonts w:ascii="Helvetica Neue" w:hAnsi="Helvetica Neue"/>
+          <w:color w:val="444444"/>
+        </w:rPr>
+        <w:t xml:space="preserve"> purchases</w:t>
+      </w:r>
+      <w:r>
+        <w:rPr>
+          <w:rFonts w:ascii="Helvetica Neue" w:hAnsi="Helvetica Neue"/>
+          <w:color w:val="444444"/>
+        </w:rPr>
+        <w:t>, credit card transactions</w:t>
+      </w:r>
+      <w:r>
+        <w:rPr>
+          <w:rFonts w:ascii="Helvetica Neue" w:hAnsi="Helvetica Neue"/>
+          <w:color w:val="444444"/>
+        </w:rPr>
+        <w:t>, travels and anything else humans touch, see and do</w:t>
+      </w:r>
+      <w:r>
+        <w:rPr>
+          <w:rFonts w:ascii="Helvetica Neue" w:hAnsi="Helvetica Neue"/>
+          <w:color w:val="444444"/>
+        </w:rPr>
+        <w:t>, we continue to create data, because we’re (almost) always connected.</w:t>
+      </w:r>
+      <w:r>
+        <w:rPr>
+          <w:rFonts w:ascii="Helvetica Neue" w:hAnsi="Helvetica Neue"/>
+          <w:color w:val="444444"/>
+        </w:rPr>
+        <w:t xml:space="preserve"> </w:t>
+      </w:r>
+      <w:r>
+        <w:rPr>
+          <w:rFonts w:ascii="Helvetica Neue" w:hAnsi="Helvetica Neue"/>
+          <w:color w:val="444444"/>
+        </w:rPr>
+        <w:t xml:space="preserve"> We’re at a point where we now have so much data that we can </w:t>
+      </w:r>
+      <w:r>
+        <w:rPr>
+          <w:rFonts w:ascii="Helvetica Neue" w:hAnsi="Helvetica Neue"/>
+          <w:color w:val="444444"/>
+        </w:rPr>
+        <w:t>(</w:t>
+      </w:r>
+      <w:r>
+        <w:rPr>
+          <w:rFonts w:ascii="Helvetica Neue" w:hAnsi="Helvetica Neue"/>
+          <w:color w:val="444444"/>
+        </w:rPr>
+        <w:t xml:space="preserve">sometimes </w:t>
+      </w:r>
+      <w:r>
+        <w:rPr>
+          <w:rFonts w:ascii="Helvetica Neue" w:hAnsi="Helvetica Neue"/>
+          <w:color w:val="444444"/>
+        </w:rPr>
+        <w:t>easily</w:t>
+      </w:r>
+      <w:r>
+        <w:rPr>
+          <w:rFonts w:ascii="Helvetica Neue" w:hAnsi="Helvetica Neue"/>
+          <w:color w:val="444444"/>
+        </w:rPr>
+        <w:t>)</w:t>
+      </w:r>
+      <w:r>
+        <w:rPr>
+          <w:rFonts w:ascii="Helvetica Neue" w:hAnsi="Helvetica Neue"/>
+          <w:color w:val="444444"/>
+        </w:rPr>
+        <w:t xml:space="preserve"> recognize patterns in our environment, whether modern or in the backcountr</w:t>
+      </w:r>
+      <w:r>
+        <w:rPr>
+          <w:rFonts w:ascii="Helvetica Neue" w:hAnsi="Helvetica Neue"/>
+          <w:color w:val="444444"/>
+        </w:rPr>
+        <w:t xml:space="preserve">y. All sorts of documentation are </w:t>
+      </w:r>
+      <w:r>
+        <w:rPr>
+          <w:rFonts w:ascii="Helvetica Neue" w:hAnsi="Helvetica Neue"/>
+          <w:color w:val="444444"/>
+        </w:rPr>
+        <w:t>piece</w:t>
+      </w:r>
+      <w:r>
+        <w:rPr>
+          <w:rFonts w:ascii="Helvetica Neue" w:hAnsi="Helvetica Neue"/>
+          <w:color w:val="444444"/>
+        </w:rPr>
+        <w:t>s</w:t>
+      </w:r>
+      <w:r>
+        <w:rPr>
+          <w:rFonts w:ascii="Helvetica Neue" w:hAnsi="Helvetica Neue"/>
+          <w:color w:val="444444"/>
+        </w:rPr>
+        <w:t xml:space="preserve"> of data, and everything that we post on the web can be considered data- meaning we’re producing it at a ridiculous rate!!! </w:t>
+      </w:r>
+    </w:p>
+    <w:p>
+      <w:pPr>
+        <w:pStyle w:val="NormalWeb"/>
+        <w:shd w:val="clear" w:color="auto" w:fill="FFFFFF"/>
+        <w:spacing w:before="180" w:beforeAutospacing="0" w:after="180" w:afterAutospacing="0"/>
+        <w:rPr>
+          <w:rFonts w:ascii="Helvetica Neue" w:hAnsi="Helvetica Neue"/>
+          <w:color w:val="444444"/>
+        </w:rPr>
+      </w:pPr>
+      <w:r>
+        <w:rPr>
+          <w:rStyle w:val="Strong"/>
+          <w:rFonts w:ascii="Helvetica Neue" w:hAnsi="Helvetica Neue"/>
+          <w:color w:val="444444"/>
+        </w:rPr>
+        <w:t>Friday: </w:t>
+      </w:r>
+    </w:p>
+    <w:p>
+      <w:pPr>
+        <w:pStyle w:val="NormalWeb"/>
         <w:numPr>
-          <w:ilvl w:val="1"/>
-          <w:numId w:val="2"/>
+          <w:ilvl w:val="0"/>
+          <w:numId w:val="3"/>
         </w:numPr>
         <w:shd w:val="clear" w:color="auto" w:fill="FFFFFF"/>
         <w:spacing w:before="180" w:beforeAutospacing="0" w:after="180" w:afterAutospacing="0"/>
         <w:rPr>
           <w:rFonts w:ascii="Helvetica Neue" w:hAnsi="Helvetica Neue"/>
-          <w:color w:val="444444"/>
-        </w:rPr>
-      </w:pPr>
-      <w:r>
-        <w:rPr>
-          <w:rFonts w:ascii="Helvetica Neue" w:hAnsi="Helvetica Neue"/>
-          <w:color w:val="444444"/>
-        </w:rPr>
-        <w:t xml:space="preserve">The amount of data was growing rapidly between the 1970s and the early 2000s. Because of this, the shift of how we defined data science could have been caused by the a) influx of information and b) the social ways we approached data and c) the amount of people who began to understand the power of (big) data. </w:t>
+          <w:color w:val="ED7D31" w:themeColor="accent2"/>
+        </w:rPr>
+      </w:pPr>
+      <w:r>
+        <w:rPr>
+          <w:rFonts w:ascii="Helvetica Neue" w:hAnsi="Helvetica Neue"/>
+          <w:color w:val="ED7D31" w:themeColor="accent2"/>
+        </w:rPr>
+        <w:t>Name three different data collection methods. How are they similar? How are they different? Consider using specific scenarios where you may need to collect data to ground your responses. </w:t>
       </w:r>
     </w:p>
     <w:p>
       <w:pPr>
         <w:pStyle w:val="NormalWeb"/>
+        <w:numPr>
+          <w:ilvl w:val="1"/>
+          <w:numId w:val="3"/>
+        </w:numPr>
         <w:shd w:val="clear" w:color="auto" w:fill="FFFFFF"/>
         <w:spacing w:before="180" w:beforeAutospacing="0" w:after="180" w:afterAutospacing="0"/>
         <w:rPr>
           <w:rFonts w:ascii="Helvetica Neue" w:hAnsi="Helvetica Neue"/>
-          <w:color w:val="ED7D31" w:themeColor="accent2"/>
-        </w:rPr>
-      </w:pPr>
-      <w:r>
-        <w:rPr>
-          <w:rFonts w:ascii="Helvetica Neue" w:hAnsi="Helvetica Neue"/>
-          <w:color w:val="444444"/>
-        </w:rPr>
-        <w:t xml:space="preserve">3. </w:t>
-      </w:r>
-      <w:r>
-        <w:rPr>
-          <w:rFonts w:ascii="Helvetica Neue" w:hAnsi="Helvetica Neue"/>
-          <w:color w:val="ED7D31" w:themeColor="accent2"/>
-        </w:rPr>
-        <w:t>The idea of "big data" dominates much of modern data science. However, data is still growing at an exponential rate.</w:t>
+          <w:color w:val="444444"/>
+        </w:rPr>
+      </w:pPr>
+      <w:r>
+        <w:rPr>
+          <w:rFonts w:ascii="Helvetica Neue" w:hAnsi="Helvetica Neue"/>
+          <w:color w:val="444444"/>
+        </w:rPr>
+        <w:t>Method 1</w:t>
+      </w:r>
+      <w:r>
+        <w:rPr>
+          <w:rFonts w:ascii="Helvetica Neue" w:hAnsi="Helvetica Neue"/>
+          <w:color w:val="444444"/>
+        </w:rPr>
+        <w:t xml:space="preserve">: One method of data collection are photos and documents. </w:t>
       </w:r>
     </w:p>
     <w:p>
       <w:pPr>
         <w:pStyle w:val="NormalWeb"/>
+        <w:numPr>
+          <w:ilvl w:val="1"/>
+          <w:numId w:val="3"/>
+        </w:numPr>
         <w:shd w:val="clear" w:color="auto" w:fill="FFFFFF"/>
         <w:spacing w:before="180" w:beforeAutospacing="0" w:after="180" w:afterAutospacing="0"/>
         <w:rPr>
           <w:rFonts w:ascii="Helvetica Neue" w:hAnsi="Helvetica Neue"/>
-          <w:color w:val="ED7D31" w:themeColor="accent2"/>
-        </w:rPr>
-      </w:pPr>
-      <w:r>
-        <w:rPr>
-          <w:rFonts w:ascii="Helvetica Neue" w:hAnsi="Helvetica Neue"/>
-          <w:color w:val="ED7D31" w:themeColor="accent2"/>
-        </w:rPr>
-        <w:t>A. What factors do you think may have led to this growth? Mention at least three and describe why they have contributed to recent explosions in data volume.</w:t>
+          <w:color w:val="444444"/>
+        </w:rPr>
+      </w:pPr>
+      <w:r>
+        <w:rPr>
+          <w:rFonts w:ascii="Helvetica Neue" w:hAnsi="Helvetica Neue"/>
+          <w:color w:val="444444"/>
+        </w:rPr>
+        <w:t>Method 2</w:t>
+      </w:r>
+      <w:r>
+        <w:rPr>
+          <w:rFonts w:ascii="Helvetica Neue" w:hAnsi="Helvetica Neue"/>
+          <w:color w:val="444444"/>
+        </w:rPr>
+        <w:t xml:space="preserve">: Scanning of things (passports, cards, tickets, etc.) </w:t>
       </w:r>
     </w:p>
     <w:p>
       <w:pPr>
         <w:pStyle w:val="NormalWeb"/>
+        <w:numPr>
+          <w:ilvl w:val="1"/>
+          <w:numId w:val="3"/>
+        </w:numPr>
         <w:shd w:val="clear" w:color="auto" w:fill="FFFFFF"/>
         <w:spacing w:before="180" w:beforeAutospacing="0" w:after="180" w:afterAutospacing="0"/>
         <w:rPr>
@@ -233,74 +724,22 @@
           <w:rFonts w:ascii="Helvetica Neue" w:hAnsi="Helvetica Neue"/>
           <w:color w:val="444444"/>
         </w:rPr>
-        <w:t xml:space="preserve">Factors that may have led to this growth include the transformation of technology that have grown in the past decade, allowing people to become more digital, businesses learning that they could use their customer’s data to improve their sales and profit (even if they didn’t know how to use the tools quite yet), and </w:t>
-      </w:r>
-    </w:p>
-    <w:p>
-      <w:pPr>
-        <w:pStyle w:val="NormalWeb"/>
-        <w:shd w:val="clear" w:color="auto" w:fill="FFFFFF"/>
-        <w:spacing w:before="180" w:beforeAutospacing="0" w:after="180" w:afterAutospacing="0"/>
-        <w:rPr>
-          <w:rFonts w:ascii="Helvetica Neue" w:hAnsi="Helvetica Neue"/>
-          <w:color w:val="ED7D31" w:themeColor="accent2"/>
-        </w:rPr>
-      </w:pPr>
-      <w:r>
-        <w:rPr>
-          <w:rFonts w:ascii="Helvetica Neue" w:hAnsi="Helvetica Neue"/>
-          <w:color w:val="ED7D31" w:themeColor="accent2"/>
-        </w:rPr>
-        <w:t>B. Where is this new data coming from?</w:t>
-      </w:r>
-    </w:p>
-    <w:p>
-      <w:pPr>
-        <w:pStyle w:val="NormalWeb"/>
-        <w:shd w:val="clear" w:color="auto" w:fill="FFFFFF"/>
-        <w:spacing w:before="180" w:beforeAutospacing="0" w:after="180" w:afterAutospacing="0"/>
-        <w:rPr>
-          <w:rFonts w:ascii="Helvetica Neue" w:hAnsi="Helvetica Neue"/>
-          <w:color w:val="444444"/>
-        </w:rPr>
-      </w:pPr>
-      <w:r>
-        <w:rPr>
-          <w:rFonts w:ascii="Helvetica Neue" w:hAnsi="Helvetica Neue"/>
-          <w:color w:val="444444"/>
-        </w:rPr>
-        <w:t xml:space="preserve">This new data is coming from everywhere!! It’s coming from our fingertips, through our cars, laptops, and anything else humans touch. We’re at a point where we now have so much data that we can more or less easily recognize patterns in our environment, whether modern or in the backcountry. All sorts of documentation is a piece of data, and everything that we post on the web can be considered data- meaning we’re producing it at a ridiculous rate!!! </w:t>
-      </w:r>
-    </w:p>
-    <w:p>
-      <w:pPr>
-        <w:pStyle w:val="NormalWeb"/>
-        <w:shd w:val="clear" w:color="auto" w:fill="FFFFFF"/>
-        <w:spacing w:before="180" w:beforeAutospacing="0" w:after="180" w:afterAutospacing="0"/>
-        <w:rPr>
-          <w:rFonts w:ascii="Helvetica Neue" w:hAnsi="Helvetica Neue"/>
-          <w:color w:val="444444"/>
-        </w:rPr>
-      </w:pPr>
-      <w:r>
-        <w:rPr>
-          <w:rFonts w:ascii="Helvetica Neue" w:hAnsi="Helvetica Neue"/>
-          <w:color w:val="444444"/>
-        </w:rPr>
-        <w:lastRenderedPageBreak/>
-        <w:t xml:space="preserve">Wednesday </w:t>
-      </w:r>
-    </w:p>
-    <w:p>
-      <w:pPr>
-        <w:pStyle w:val="NormalWeb"/>
-        <w:shd w:val="clear" w:color="auto" w:fill="FFFFFF"/>
-        <w:spacing w:before="180" w:beforeAutospacing="0" w:after="180" w:afterAutospacing="0"/>
-        <w:rPr>
-          <w:rFonts w:ascii="Helvetica Neue" w:hAnsi="Helvetica Neue"/>
-          <w:color w:val="444444"/>
-        </w:rPr>
-      </w:pPr>
+        <w:t>Method 3</w:t>
+      </w:r>
+      <w:r>
+        <w:rPr>
+          <w:rFonts w:ascii="Helvetica Neue" w:hAnsi="Helvetica Neue"/>
+          <w:color w:val="444444"/>
+        </w:rPr>
+        <w:t xml:space="preserve">: </w:t>
+      </w:r>
+      <w:r>
+        <w:rPr>
+          <w:rFonts w:ascii="Helvetica Neue" w:hAnsi="Helvetica Neue"/>
+          <w:color w:val="444444"/>
+        </w:rPr>
+        <w:t xml:space="preserve">We use surveys, tallying, interviews, scraping off the web, sensor data, </w:t>
+      </w:r>
       <w:bookmarkStart w:id="0" w:name="_GoBack"/>
       <w:bookmarkEnd w:id="0"/>
     </w:p>
@@ -317,6 +756,95 @@
 <file path=word/numbering.xml><?xml version="1.0" encoding="utf-8"?>
 <w:numbering xmlns:wpc="http://schemas.microsoft.com/office/word/2010/wordprocessingCanvas" xmlns:mo="http://schemas.microsoft.com/office/mac/office/2008/main" xmlns:mc="http://schemas.openxmlformats.org/markup-compatibility/2006" xmlns:mv="urn:schemas-microsoft-com:mac:vml" xmlns:o="urn:schemas-microsoft-com:office:office" xmlns:r="http://schemas.openxmlformats.org/officeDocument/2006/relationships" xmlns:m="http://schemas.openxmlformats.org/officeDocument/2006/math" xmlns:v="urn:schemas-microsoft-com:vml" xmlns:wp14="http://schemas.microsoft.com/office/word/2010/wordprocessingDrawing" xmlns:wp="http://schemas.openxmlformats.org/drawingml/2006/wordprocessingDrawing" xmlns:w10="urn:schemas-microsoft-com:office:word" xmlns:w="http://schemas.openxmlformats.org/wordprocessingml/2006/main" xmlns:w14="http://schemas.microsoft.com/office/word/2010/wordml" xmlns:w15="http://schemas.microsoft.com/office/word/2012/wordml" xmlns:wpg="http://schemas.microsoft.com/office/word/2010/wordprocessingGroup" xmlns:wpi="http://schemas.microsoft.com/office/word/2010/wordprocessingInk" xmlns:wne="http://schemas.microsoft.com/office/word/2006/wordml" xmlns:wps="http://schemas.microsoft.com/office/word/2010/wordprocessingShape" mc:Ignorable="w14 w15 wp14">
   <w:abstractNum w:abstractNumId="0">
+    <w:nsid w:val="0EC1471A"/>
+    <w:multiLevelType w:val="hybridMultilevel"/>
+    <w:tmpl w:val="56184528"/>
+    <w:lvl w:ilvl="0" w:tplc="0409000F">
+      <w:start w:val="1"/>
+      <w:numFmt w:val="decimal"/>
+      <w:lvlText w:val="%1."/>
+      <w:lvlJc w:val="left"/>
+      <w:pPr>
+        <w:ind w:left="720" w:hanging="360"/>
+      </w:pPr>
+      <w:rPr>
+        <w:rFonts w:hint="default"/>
+      </w:rPr>
+    </w:lvl>
+    <w:lvl w:ilvl="1" w:tplc="04090019">
+      <w:start w:val="1"/>
+      <w:numFmt w:val="lowerLetter"/>
+      <w:lvlText w:val="%2."/>
+      <w:lvlJc w:val="left"/>
+      <w:pPr>
+        <w:ind w:left="1440" w:hanging="360"/>
+      </w:pPr>
+    </w:lvl>
+    <w:lvl w:ilvl="2" w:tplc="0409001B" w:tentative="1">
+      <w:start w:val="1"/>
+      <w:numFmt w:val="lowerRoman"/>
+      <w:lvlText w:val="%3."/>
+      <w:lvlJc w:val="right"/>
+      <w:pPr>
+        <w:ind w:left="2160" w:hanging="180"/>
+      </w:pPr>
+    </w:lvl>
+    <w:lvl w:ilvl="3" w:tplc="0409000F" w:tentative="1">
+      <w:start w:val="1"/>
+      <w:numFmt w:val="decimal"/>
+      <w:lvlText w:val="%4."/>
+      <w:lvlJc w:val="left"/>
+      <w:pPr>
+        <w:ind w:left="2880" w:hanging="360"/>
+      </w:pPr>
+    </w:lvl>
+    <w:lvl w:ilvl="4" w:tplc="04090019" w:tentative="1">
+      <w:start w:val="1"/>
+      <w:numFmt w:val="lowerLetter"/>
+      <w:lvlText w:val="%5."/>
+      <w:lvlJc w:val="left"/>
+      <w:pPr>
+        <w:ind w:left="3600" w:hanging="360"/>
+      </w:pPr>
+    </w:lvl>
+    <w:lvl w:ilvl="5" w:tplc="0409001B" w:tentative="1">
+      <w:start w:val="1"/>
+      <w:numFmt w:val="lowerRoman"/>
+      <w:lvlText w:val="%6."/>
+      <w:lvlJc w:val="right"/>
+      <w:pPr>
+        <w:ind w:left="4320" w:hanging="180"/>
+      </w:pPr>
+    </w:lvl>
+    <w:lvl w:ilvl="6" w:tplc="0409000F" w:tentative="1">
+      <w:start w:val="1"/>
+      <w:numFmt w:val="decimal"/>
+      <w:lvlText w:val="%7."/>
+      <w:lvlJc w:val="left"/>
+      <w:pPr>
+        <w:ind w:left="5040" w:hanging="360"/>
+      </w:pPr>
+    </w:lvl>
+    <w:lvl w:ilvl="7" w:tplc="04090019" w:tentative="1">
+      <w:start w:val="1"/>
+      <w:numFmt w:val="lowerLetter"/>
+      <w:lvlText w:val="%8."/>
+      <w:lvlJc w:val="left"/>
+      <w:pPr>
+        <w:ind w:left="5760" w:hanging="360"/>
+      </w:pPr>
+    </w:lvl>
+    <w:lvl w:ilvl="8" w:tplc="0409001B" w:tentative="1">
+      <w:start w:val="1"/>
+      <w:numFmt w:val="lowerRoman"/>
+      <w:lvlText w:val="%9."/>
+      <w:lvlJc w:val="right"/>
+      <w:pPr>
+        <w:ind w:left="6480" w:hanging="180"/>
+      </w:pPr>
+    </w:lvl>
+  </w:abstractNum>
+  <w:abstractNum w:abstractNumId="1">
     <w:nsid w:val="1EB534B4"/>
     <w:multiLevelType w:val="hybridMultilevel"/>
     <w:tmpl w:val="96387F1A"/>
@@ -405,7 +933,7 @@
       </w:pPr>
     </w:lvl>
   </w:abstractNum>
-  <w:abstractNum w:abstractNumId="1">
+  <w:abstractNum w:abstractNumId="2">
     <w:nsid w:val="6B9E6053"/>
     <w:multiLevelType w:val="hybridMultilevel"/>
     <w:tmpl w:val="2F8EA992"/>
@@ -495,10 +1023,13 @@
     </w:lvl>
   </w:abstractNum>
   <w:num w:numId="1">
-    <w:abstractNumId w:val="0"/>
+    <w:abstractNumId w:val="1"/>
   </w:num>
   <w:num w:numId="2">
-    <w:abstractNumId w:val="1"/>
+    <w:abstractNumId w:val="2"/>
+  </w:num>
+  <w:num w:numId="3">
+    <w:abstractNumId w:val="0"/>
   </w:num>
 </w:numbering>
 </file>

</xml_diff>